<commit_message>
Update begoefte analyse V1.1 .docx
</commit_message>
<xml_diff>
--- a/documenten/Yustin/begoefte analyse V1.1 .docx
+++ b/documenten/Yustin/begoefte analyse V1.1 .docx
@@ -583,7 +583,12 @@
               <w:jc w:val="left"/>
             </w:pPr>
             <w:r>
-              <w:t>?</w:t>
+              <w:t xml:space="preserve">11 </w:t>
+            </w:r>
+            <w:bookmarkStart w:id="0" w:name="_GoBack"/>
+            <w:bookmarkEnd w:id="0"/>
+            <w:r>
+              <w:t>- 3 - 2019</w:t>
             </w:r>
           </w:p>
         </w:tc>
@@ -702,7 +707,7 @@
           <w:szCs w:val="40"/>
         </w:rPr>
       </w:pPr>
-      <w:bookmarkStart w:id="0" w:name="_Toc514434"/>
+      <w:bookmarkStart w:id="1" w:name="_Toc3376819"/>
       <w:r>
         <w:rPr>
           <w:rFonts w:eastAsia="Cambria"/>
@@ -711,7 +716,7 @@
         </w:rPr>
         <w:t>Inhoud</w:t>
       </w:r>
-      <w:bookmarkEnd w:id="0"/>
+      <w:bookmarkEnd w:id="1"/>
       <w:r>
         <w:rPr>
           <w:rFonts w:eastAsia="Cambria"/>
@@ -752,7 +757,7 @@
           <w:r>
             <w:fldChar w:fldCharType="separate"/>
           </w:r>
-          <w:hyperlink w:anchor="_Toc514434" w:history="1">
+          <w:hyperlink w:anchor="_Toc3376819" w:history="1">
             <w:r>
               <w:rPr>
                 <w:rStyle w:val="Hyperlink"/>
@@ -780,7 +785,7 @@
                 <w:noProof/>
                 <w:webHidden/>
               </w:rPr>
-              <w:instrText xml:space="preserve"> PAGEREF _Toc514434 \h </w:instrText>
+              <w:instrText xml:space="preserve"> PAGEREF _Toc3376819 \h </w:instrText>
             </w:r>
             <w:r>
               <w:rPr>
@@ -823,7 +828,7 @@
               <w:color w:val="auto"/>
             </w:rPr>
           </w:pPr>
-          <w:hyperlink w:anchor="_Toc514435" w:history="1">
+          <w:hyperlink w:anchor="_Toc3376820" w:history="1">
             <w:r>
               <w:rPr>
                 <w:rStyle w:val="Hyperlink"/>
@@ -850,7 +855,7 @@
                 <w:noProof/>
                 <w:webHidden/>
               </w:rPr>
-              <w:instrText xml:space="preserve"> PAGEREF _Toc514435 \h </w:instrText>
+              <w:instrText xml:space="preserve"> PAGEREF _Toc3376820 \h </w:instrText>
             </w:r>
             <w:r>
               <w:rPr>
@@ -893,7 +898,7 @@
               <w:color w:val="auto"/>
             </w:rPr>
           </w:pPr>
-          <w:hyperlink w:anchor="_Toc514436" w:history="1">
+          <w:hyperlink w:anchor="_Toc3376821" w:history="1">
             <w:r>
               <w:rPr>
                 <w:rStyle w:val="Hyperlink"/>
@@ -920,7 +925,7 @@
                 <w:noProof/>
                 <w:webHidden/>
               </w:rPr>
-              <w:instrText xml:space="preserve"> PAGEREF _Toc514436 \h </w:instrText>
+              <w:instrText xml:space="preserve"> PAGEREF _Toc3376821 \h </w:instrText>
             </w:r>
             <w:r>
               <w:rPr>
@@ -940,7 +945,7 @@
                 <w:noProof/>
                 <w:webHidden/>
               </w:rPr>
-              <w:t>3</w:t>
+              <w:t>4</w:t>
             </w:r>
             <w:r>
               <w:rPr>
@@ -963,7 +968,7 @@
               <w:color w:val="auto"/>
             </w:rPr>
           </w:pPr>
-          <w:hyperlink w:anchor="_Toc514437" w:history="1">
+          <w:hyperlink w:anchor="_Toc3376822" w:history="1">
             <w:r>
               <w:rPr>
                 <w:rStyle w:val="Hyperlink"/>
@@ -990,7 +995,7 @@
                 <w:noProof/>
                 <w:webHidden/>
               </w:rPr>
-              <w:instrText xml:space="preserve"> PAGEREF _Toc514437 \h </w:instrText>
+              <w:instrText xml:space="preserve"> PAGEREF _Toc3376822 \h </w:instrText>
             </w:r>
             <w:r>
               <w:rPr>
@@ -1010,7 +1015,7 @@
                 <w:noProof/>
                 <w:webHidden/>
               </w:rPr>
-              <w:t>3</w:t>
+              <w:t>5</w:t>
             </w:r>
             <w:r>
               <w:rPr>
@@ -1033,7 +1038,7 @@
               <w:color w:val="auto"/>
             </w:rPr>
           </w:pPr>
-          <w:hyperlink w:anchor="_Toc514438" w:history="1">
+          <w:hyperlink w:anchor="_Toc3376823" w:history="1">
             <w:r>
               <w:rPr>
                 <w:rStyle w:val="Hyperlink"/>
@@ -1060,7 +1065,7 @@
                 <w:noProof/>
                 <w:webHidden/>
               </w:rPr>
-              <w:instrText xml:space="preserve"> PAGEREF _Toc514438 \h </w:instrText>
+              <w:instrText xml:space="preserve"> PAGEREF _Toc3376823 \h </w:instrText>
             </w:r>
             <w:r>
               <w:rPr>
@@ -1080,7 +1085,7 @@
                 <w:noProof/>
                 <w:webHidden/>
               </w:rPr>
-              <w:t>3</w:t>
+              <w:t>6</w:t>
             </w:r>
             <w:r>
               <w:rPr>
@@ -1103,7 +1108,7 @@
               <w:color w:val="auto"/>
             </w:rPr>
           </w:pPr>
-          <w:hyperlink w:anchor="_Toc514439" w:history="1">
+          <w:hyperlink w:anchor="_Toc3376824" w:history="1">
             <w:r>
               <w:rPr>
                 <w:rStyle w:val="Hyperlink"/>
@@ -1130,7 +1135,7 @@
                 <w:noProof/>
                 <w:webHidden/>
               </w:rPr>
-              <w:instrText xml:space="preserve"> PAGEREF _Toc514439 \h </w:instrText>
+              <w:instrText xml:space="preserve"> PAGEREF _Toc3376824 \h </w:instrText>
             </w:r>
             <w:r>
               <w:rPr>
@@ -1150,7 +1155,7 @@
                 <w:noProof/>
                 <w:webHidden/>
               </w:rPr>
-              <w:t>3</w:t>
+              <w:t>7</w:t>
             </w:r>
             <w:r>
               <w:rPr>
@@ -1173,7 +1178,7 @@
               <w:color w:val="auto"/>
             </w:rPr>
           </w:pPr>
-          <w:hyperlink w:anchor="_Toc514440" w:history="1">
+          <w:hyperlink w:anchor="_Toc3376825" w:history="1">
             <w:r>
               <w:rPr>
                 <w:rStyle w:val="Hyperlink"/>
@@ -1200,7 +1205,7 @@
                 <w:noProof/>
                 <w:webHidden/>
               </w:rPr>
-              <w:instrText xml:space="preserve"> PAGEREF _Toc514440 \h </w:instrText>
+              <w:instrText xml:space="preserve"> PAGEREF _Toc3376825 \h </w:instrText>
             </w:r>
             <w:r>
               <w:rPr>
@@ -1220,7 +1225,7 @@
                 <w:noProof/>
                 <w:webHidden/>
               </w:rPr>
-              <w:t>3</w:t>
+              <w:t>8</w:t>
             </w:r>
             <w:r>
               <w:rPr>
@@ -1243,7 +1248,7 @@
               <w:color w:val="auto"/>
             </w:rPr>
           </w:pPr>
-          <w:hyperlink w:anchor="_Toc514441" w:history="1">
+          <w:hyperlink w:anchor="_Toc3376826" w:history="1">
             <w:r>
               <w:rPr>
                 <w:rStyle w:val="Hyperlink"/>
@@ -1270,7 +1275,7 @@
                 <w:noProof/>
                 <w:webHidden/>
               </w:rPr>
-              <w:instrText xml:space="preserve"> PAGEREF _Toc514441 \h </w:instrText>
+              <w:instrText xml:space="preserve"> PAGEREF _Toc3376826 \h </w:instrText>
             </w:r>
             <w:r>
               <w:rPr>
@@ -1290,7 +1295,7 @@
                 <w:noProof/>
                 <w:webHidden/>
               </w:rPr>
-              <w:t>3</w:t>
+              <w:t>9</w:t>
             </w:r>
             <w:r>
               <w:rPr>
@@ -1313,7 +1318,7 @@
               <w:color w:val="auto"/>
             </w:rPr>
           </w:pPr>
-          <w:hyperlink w:anchor="_Toc514442" w:history="1">
+          <w:hyperlink w:anchor="_Toc3376827" w:history="1">
             <w:r>
               <w:rPr>
                 <w:rStyle w:val="Hyperlink"/>
@@ -1340,7 +1345,7 @@
                 <w:noProof/>
                 <w:webHidden/>
               </w:rPr>
-              <w:instrText xml:space="preserve"> PAGEREF _Toc514442 \h </w:instrText>
+              <w:instrText xml:space="preserve"> PAGEREF _Toc3376827 \h </w:instrText>
             </w:r>
             <w:r>
               <w:rPr>
@@ -1360,7 +1365,7 @@
                 <w:noProof/>
                 <w:webHidden/>
               </w:rPr>
-              <w:t>3</w:t>
+              <w:t>10</w:t>
             </w:r>
             <w:r>
               <w:rPr>
@@ -1383,7 +1388,7 @@
               <w:color w:val="auto"/>
             </w:rPr>
           </w:pPr>
-          <w:hyperlink w:anchor="_Toc514443" w:history="1">
+          <w:hyperlink w:anchor="_Toc3376828" w:history="1">
             <w:r>
               <w:rPr>
                 <w:rStyle w:val="Hyperlink"/>
@@ -1410,7 +1415,7 @@
                 <w:noProof/>
                 <w:webHidden/>
               </w:rPr>
-              <w:instrText xml:space="preserve"> PAGEREF _Toc514443 \h </w:instrText>
+              <w:instrText xml:space="preserve"> PAGEREF _Toc3376828 \h </w:instrText>
             </w:r>
             <w:r>
               <w:rPr>
@@ -1430,7 +1435,7 @@
                 <w:noProof/>
                 <w:webHidden/>
               </w:rPr>
-              <w:t>3</w:t>
+              <w:t>11</w:t>
             </w:r>
             <w:r>
               <w:rPr>
@@ -1485,7 +1490,7 @@
           <w:szCs w:val="40"/>
         </w:rPr>
       </w:pPr>
-      <w:bookmarkStart w:id="1" w:name="_Toc514435"/>
+      <w:bookmarkStart w:id="2" w:name="_Toc3376820"/>
       <w:r>
         <w:rPr>
           <w:sz w:val="40"/>
@@ -1494,7 +1499,7 @@
         <w:lastRenderedPageBreak/>
         <w:t>1 De kern van het project</w:t>
       </w:r>
-      <w:bookmarkEnd w:id="1"/>
+      <w:bookmarkEnd w:id="2"/>
     </w:p>
     <w:p/>
     <w:p/>
@@ -1536,7 +1541,7 @@
           <w:szCs w:val="40"/>
         </w:rPr>
       </w:pPr>
-      <w:bookmarkStart w:id="2" w:name="_Toc514436"/>
+      <w:bookmarkStart w:id="3" w:name="_Toc3376821"/>
       <w:r>
         <w:rPr>
           <w:sz w:val="40"/>
@@ -1545,7 +1550,7 @@
         <w:lastRenderedPageBreak/>
         <w:t>2 Aanleiding</w:t>
       </w:r>
-      <w:bookmarkEnd w:id="2"/>
+      <w:bookmarkEnd w:id="3"/>
     </w:p>
     <w:p>
       <w:pPr>
@@ -1623,7 +1628,7 @@
           <w:szCs w:val="40"/>
         </w:rPr>
       </w:pPr>
-      <w:bookmarkStart w:id="3" w:name="_Toc514437"/>
+      <w:bookmarkStart w:id="4" w:name="_Toc3376822"/>
       <w:r>
         <w:rPr>
           <w:sz w:val="40"/>
@@ -1638,7 +1643,7 @@
         </w:rPr>
         <w:t>Algemene beschrijving van de applicatie</w:t>
       </w:r>
-      <w:bookmarkEnd w:id="3"/>
+      <w:bookmarkEnd w:id="4"/>
     </w:p>
     <w:p/>
     <w:p>
@@ -1765,7 +1770,7 @@
           <w:szCs w:val="40"/>
         </w:rPr>
       </w:pPr>
-      <w:bookmarkStart w:id="4" w:name="_Toc514438"/>
+      <w:bookmarkStart w:id="5" w:name="_Toc3376823"/>
       <w:r>
         <w:rPr>
           <w:sz w:val="40"/>
@@ -1773,7 +1778,7 @@
         </w:rPr>
         <w:t>4 Doelen van de applicatie</w:t>
       </w:r>
-      <w:bookmarkEnd w:id="4"/>
+      <w:bookmarkEnd w:id="5"/>
     </w:p>
     <w:p/>
     <w:p>
@@ -1819,7 +1824,7 @@
           <w:szCs w:val="40"/>
         </w:rPr>
       </w:pPr>
-      <w:bookmarkStart w:id="5" w:name="_Toc514439"/>
+      <w:bookmarkStart w:id="6" w:name="_Toc3376824"/>
       <w:r>
         <w:rPr>
           <w:sz w:val="40"/>
@@ -1834,7 +1839,7 @@
         </w:rPr>
         <w:t>Doelgroepen van de applicatie</w:t>
       </w:r>
-      <w:bookmarkEnd w:id="5"/>
+      <w:bookmarkEnd w:id="6"/>
     </w:p>
     <w:p>
       <w:pPr>
@@ -1878,7 +1883,7 @@
           <w:szCs w:val="40"/>
         </w:rPr>
       </w:pPr>
-      <w:bookmarkStart w:id="6" w:name="_Toc514440"/>
+      <w:bookmarkStart w:id="7" w:name="_Toc3376825"/>
       <w:r>
         <w:rPr>
           <w:sz w:val="40"/>
@@ -1893,7 +1898,7 @@
         </w:rPr>
         <w:t>Vormgeving</w:t>
       </w:r>
-      <w:bookmarkEnd w:id="6"/>
+      <w:bookmarkEnd w:id="7"/>
     </w:p>
     <w:p/>
     <w:p>
@@ -1924,7 +1929,7 @@
           <w:szCs w:val="40"/>
         </w:rPr>
       </w:pPr>
-      <w:bookmarkStart w:id="7" w:name="_Toc514441"/>
+      <w:bookmarkStart w:id="8" w:name="_Toc3376826"/>
       <w:r>
         <w:rPr>
           <w:sz w:val="40"/>
@@ -1933,7 +1938,7 @@
         <w:lastRenderedPageBreak/>
         <w:t>7 Informatie in de applicatie</w:t>
       </w:r>
-      <w:bookmarkEnd w:id="7"/>
+      <w:bookmarkEnd w:id="8"/>
     </w:p>
     <w:p/>
     <w:p>
@@ -1978,7 +1983,7 @@
           <w:szCs w:val="40"/>
         </w:rPr>
       </w:pPr>
-      <w:bookmarkStart w:id="8" w:name="_Toc514442"/>
+      <w:bookmarkStart w:id="9" w:name="_Toc3376827"/>
       <w:r>
         <w:rPr>
           <w:sz w:val="40"/>
@@ -1986,7 +1991,7 @@
         </w:rPr>
         <w:t>8 Interactie van de applicatie</w:t>
       </w:r>
-      <w:bookmarkEnd w:id="8"/>
+      <w:bookmarkEnd w:id="9"/>
     </w:p>
     <w:p/>
     <w:p/>
@@ -2049,7 +2054,7 @@
           <w:szCs w:val="40"/>
         </w:rPr>
       </w:pPr>
-      <w:bookmarkStart w:id="9" w:name="_Toc514443"/>
+      <w:bookmarkStart w:id="10" w:name="_Toc3376828"/>
       <w:r>
         <w:rPr>
           <w:sz w:val="40"/>
@@ -2065,12 +2070,9 @@
         </w:rPr>
         <w:t>Tot slot</w:t>
       </w:r>
-      <w:bookmarkEnd w:id="9"/>
-    </w:p>
-    <w:p>
-      <w:bookmarkStart w:id="10" w:name="_GoBack"/>
       <w:bookmarkEnd w:id="10"/>
     </w:p>
+    <w:p/>
     <w:p>
       <w:pPr>
         <w:ind w:left="0" w:firstLine="0"/>

</xml_diff>

<commit_message>
plan van aanpak goed gemaakt
</commit_message>
<xml_diff>
--- a/documenten/Yustin/begoefte analyse V1.1 .docx
+++ b/documenten/Yustin/begoefte analyse V1.1 .docx
@@ -583,12 +583,7 @@
               <w:jc w:val="left"/>
             </w:pPr>
             <w:r>
-              <w:t xml:space="preserve">11 </w:t>
-            </w:r>
-            <w:bookmarkStart w:id="0" w:name="_GoBack"/>
-            <w:bookmarkEnd w:id="0"/>
-            <w:r>
-              <w:t>- 3 - 2019</w:t>
+              <w:t>11 - 3 - 2019</w:t>
             </w:r>
           </w:p>
         </w:tc>
@@ -640,7 +635,10 @@
               <w:jc w:val="left"/>
             </w:pPr>
             <w:r>
-              <w:t>1.0</w:t>
+              <w:t>1.</w:t>
+            </w:r>
+            <w:r>
+              <w:t>1</w:t>
             </w:r>
           </w:p>
         </w:tc>
@@ -707,7 +705,7 @@
           <w:szCs w:val="40"/>
         </w:rPr>
       </w:pPr>
-      <w:bookmarkStart w:id="1" w:name="_Toc3376819"/>
+      <w:bookmarkStart w:id="0" w:name="_Toc3376819"/>
       <w:r>
         <w:rPr>
           <w:rFonts w:eastAsia="Cambria"/>
@@ -716,7 +714,7 @@
         </w:rPr>
         <w:t>Inhoud</w:t>
       </w:r>
-      <w:bookmarkEnd w:id="1"/>
+      <w:bookmarkEnd w:id="0"/>
       <w:r>
         <w:rPr>
           <w:rFonts w:eastAsia="Cambria"/>
@@ -1490,7 +1488,7 @@
           <w:szCs w:val="40"/>
         </w:rPr>
       </w:pPr>
-      <w:bookmarkStart w:id="2" w:name="_Toc3376820"/>
+      <w:bookmarkStart w:id="1" w:name="_Toc3376820"/>
       <w:r>
         <w:rPr>
           <w:sz w:val="40"/>
@@ -1499,7 +1497,7 @@
         <w:lastRenderedPageBreak/>
         <w:t>1 De kern van het project</w:t>
       </w:r>
-      <w:bookmarkEnd w:id="2"/>
+      <w:bookmarkEnd w:id="1"/>
     </w:p>
     <w:p/>
     <w:p/>
@@ -1541,7 +1539,7 @@
           <w:szCs w:val="40"/>
         </w:rPr>
       </w:pPr>
-      <w:bookmarkStart w:id="3" w:name="_Toc3376821"/>
+      <w:bookmarkStart w:id="2" w:name="_Toc3376821"/>
       <w:r>
         <w:rPr>
           <w:sz w:val="40"/>
@@ -1550,7 +1548,7 @@
         <w:lastRenderedPageBreak/>
         <w:t>2 Aanleiding</w:t>
       </w:r>
-      <w:bookmarkEnd w:id="3"/>
+      <w:bookmarkEnd w:id="2"/>
     </w:p>
     <w:p>
       <w:pPr>
@@ -1628,7 +1626,7 @@
           <w:szCs w:val="40"/>
         </w:rPr>
       </w:pPr>
-      <w:bookmarkStart w:id="4" w:name="_Toc3376822"/>
+      <w:bookmarkStart w:id="3" w:name="_Toc3376822"/>
       <w:r>
         <w:rPr>
           <w:sz w:val="40"/>
@@ -1643,7 +1641,7 @@
         </w:rPr>
         <w:t>Algemene beschrijving van de applicatie</w:t>
       </w:r>
-      <w:bookmarkEnd w:id="4"/>
+      <w:bookmarkEnd w:id="3"/>
     </w:p>
     <w:p/>
     <w:p>
@@ -1770,7 +1768,7 @@
           <w:szCs w:val="40"/>
         </w:rPr>
       </w:pPr>
-      <w:bookmarkStart w:id="5" w:name="_Toc3376823"/>
+      <w:bookmarkStart w:id="4" w:name="_Toc3376823"/>
       <w:r>
         <w:rPr>
           <w:sz w:val="40"/>
@@ -1778,7 +1776,7 @@
         </w:rPr>
         <w:t>4 Doelen van de applicatie</w:t>
       </w:r>
-      <w:bookmarkEnd w:id="5"/>
+      <w:bookmarkEnd w:id="4"/>
     </w:p>
     <w:p/>
     <w:p>
@@ -1824,7 +1822,7 @@
           <w:szCs w:val="40"/>
         </w:rPr>
       </w:pPr>
-      <w:bookmarkStart w:id="6" w:name="_Toc3376824"/>
+      <w:bookmarkStart w:id="5" w:name="_Toc3376824"/>
       <w:r>
         <w:rPr>
           <w:sz w:val="40"/>
@@ -1839,7 +1837,7 @@
         </w:rPr>
         <w:t>Doelgroepen van de applicatie</w:t>
       </w:r>
-      <w:bookmarkEnd w:id="6"/>
+      <w:bookmarkEnd w:id="5"/>
     </w:p>
     <w:p>
       <w:pPr>
@@ -1883,7 +1881,7 @@
           <w:szCs w:val="40"/>
         </w:rPr>
       </w:pPr>
-      <w:bookmarkStart w:id="7" w:name="_Toc3376825"/>
+      <w:bookmarkStart w:id="6" w:name="_Toc3376825"/>
       <w:r>
         <w:rPr>
           <w:sz w:val="40"/>
@@ -1898,7 +1896,7 @@
         </w:rPr>
         <w:t>Vormgeving</w:t>
       </w:r>
-      <w:bookmarkEnd w:id="7"/>
+      <w:bookmarkEnd w:id="6"/>
     </w:p>
     <w:p/>
     <w:p>
@@ -1929,7 +1927,7 @@
           <w:szCs w:val="40"/>
         </w:rPr>
       </w:pPr>
-      <w:bookmarkStart w:id="8" w:name="_Toc3376826"/>
+      <w:bookmarkStart w:id="7" w:name="_Toc3376826"/>
       <w:r>
         <w:rPr>
           <w:sz w:val="40"/>
@@ -1938,7 +1936,7 @@
         <w:lastRenderedPageBreak/>
         <w:t>7 Informatie in de applicatie</w:t>
       </w:r>
-      <w:bookmarkEnd w:id="8"/>
+      <w:bookmarkEnd w:id="7"/>
     </w:p>
     <w:p/>
     <w:p>
@@ -1983,7 +1981,7 @@
           <w:szCs w:val="40"/>
         </w:rPr>
       </w:pPr>
-      <w:bookmarkStart w:id="9" w:name="_Toc3376827"/>
+      <w:bookmarkStart w:id="8" w:name="_Toc3376827"/>
       <w:r>
         <w:rPr>
           <w:sz w:val="40"/>
@@ -1991,7 +1989,7 @@
         </w:rPr>
         <w:t>8 Interactie van de applicatie</w:t>
       </w:r>
-      <w:bookmarkEnd w:id="9"/>
+      <w:bookmarkEnd w:id="8"/>
     </w:p>
     <w:p/>
     <w:p/>
@@ -2044,6 +2042,8 @@
       <w:r>
         <w:br w:type="page"/>
       </w:r>
+      <w:bookmarkStart w:id="9" w:name="_GoBack"/>
+      <w:bookmarkEnd w:id="9"/>
     </w:p>
     <w:p>
       <w:pPr>

</xml_diff>